<commit_message>
added phone number for all the world to see
</commit_message>
<xml_diff>
--- a/Technical Resume.docx
+++ b/Technical Resume.docx
@@ -208,6 +208,44 @@
             </w:pPr>
             <w:r>
               <w:rPr>
+                <w:rFonts w:ascii="Montserrat" w:hAnsi="Montserrat"/>
+                <w:b/>
+                <w:bCs/>
+                <w:color w:val="5C94CE"/>
+                <w:sz w:val="18"/>
+                <w:szCs w:val="18"/>
+              </w:rPr>
+              <w:t>PHONE</w:t>
+            </w:r>
+            <w:r>
+              <w:rPr>
+                <w:rFonts w:ascii="Montserrat" w:hAnsi="Montserrat"/>
+                <w:color w:val="5C94CE"/>
+                <w:sz w:val="18"/>
+                <w:szCs w:val="18"/>
+              </w:rPr>
+              <w:t xml:space="preserve"> </w:t>
+            </w:r>
+            <w:r>
+              <w:rPr>
+                <w:rFonts w:ascii="Montserrat" w:hAnsi="Montserrat"/>
+                <w:color w:val="5C94CE"/>
+                <w:sz w:val="18"/>
+                <w:szCs w:val="18"/>
+              </w:rPr>
+              <w:t>314-387-7512 |</w:t>
+            </w:r>
+            <w:r>
+              <w:rPr>
+                <w:rFonts w:ascii="Montserrat" w:hAnsi="Montserrat"/>
+                <w:color w:val="5C94CE"/>
+                <w:sz w:val="18"/>
+                <w:szCs w:val="18"/>
+              </w:rPr>
+              <w:t xml:space="preserve"> </w:t>
+            </w:r>
+            <w:r>
+              <w:rPr>
                 <w:rFonts w:ascii="Montserrat" w:eastAsia="Times New Roman" w:hAnsi="Montserrat" w:cs="Arial"/>
                 <w:b/>
                 <w:bCs/>
@@ -1066,7 +1104,16 @@
                 <w:rFonts w:ascii="Montserrat" w:eastAsia="Times New Roman" w:hAnsi="Montserrat" w:cs="Arial"/>
                 <w:color w:val="354A5F"/>
               </w:rPr>
-              <w:t>Point of Sales Integration for Customer Experience Application</w:t>
+              <w:t>Point of Sales Integration for Custom</w:t>
+            </w:r>
+            <w:bookmarkStart w:id="0" w:name="_GoBack"/>
+            <w:bookmarkEnd w:id="0"/>
+            <w:r>
+              <w:rPr>
+                <w:rFonts w:ascii="Montserrat" w:eastAsia="Times New Roman" w:hAnsi="Montserrat" w:cs="Arial"/>
+                <w:color w:val="354A5F"/>
+              </w:rPr>
+              <w:t>er Experience Application</w:t>
             </w:r>
           </w:p>
           <w:p>
@@ -2078,8 +2125,6 @@
               </w:rPr>
               <w:t>UMSL/Purdue</w:t>
             </w:r>
-            <w:bookmarkStart w:id="0" w:name="_GoBack"/>
-            <w:bookmarkEnd w:id="0"/>
             <w:r>
               <w:rPr>
                 <w:rFonts w:ascii="Montserrat" w:eastAsia="Times New Roman" w:hAnsi="Montserrat" w:cs="Arial"/>
@@ -4016,7 +4061,7 @@
 </file>
 
 <file path=customXml/itemProps1.xml><?xml version="1.0" encoding="utf-8"?>
-<ds:datastoreItem xmlns:ds="http://schemas.openxmlformats.org/officeDocument/2006/customXml" ds:itemID="{DCA3F48A-3BD7-4D30-B933-46A0DE505BAC}">
+<ds:datastoreItem xmlns:ds="http://schemas.openxmlformats.org/officeDocument/2006/customXml" ds:itemID="{40808C58-EFC9-4180-A171-A21CECDF79C1}">
   <ds:schemaRefs>
     <ds:schemaRef ds:uri="http://schemas.openxmlformats.org/officeDocument/2006/bibliography"/>
   </ds:schemaRefs>

</xml_diff>

<commit_message>
incorporated feedback from mock interviews
</commit_message>
<xml_diff>
--- a/Technical Resume.docx
+++ b/Technical Resume.docx
@@ -4,7 +4,7 @@
   <w:body>
     <w:tbl>
       <w:tblPr>
-        <w:tblW w:w="10455" w:type="dxa"/>
+        <w:tblW w:w="10731" w:type="dxa"/>
         <w:tblCellMar>
           <w:top w:w="15" w:type="dxa"/>
           <w:left w:w="15" w:type="dxa"/>
@@ -15,15 +15,15 @@
       </w:tblPr>
       <w:tblGrid>
         <w:gridCol w:w="1436"/>
-        <w:gridCol w:w="1732"/>
-        <w:gridCol w:w="2119"/>
-        <w:gridCol w:w="1052"/>
-        <w:gridCol w:w="1905"/>
-        <w:gridCol w:w="2211"/>
+        <w:gridCol w:w="2004"/>
+        <w:gridCol w:w="2404"/>
+        <w:gridCol w:w="1034"/>
+        <w:gridCol w:w="2035"/>
+        <w:gridCol w:w="1818"/>
       </w:tblGrid>
       <w:tr>
         <w:trPr>
-          <w:trHeight w:val="1051"/>
+          <w:trHeight w:val="946"/>
         </w:trPr>
         <w:tc>
           <w:tcPr>
@@ -171,6 +171,17 @@
                 <w:sz w:val="18"/>
                 <w:szCs w:val="18"/>
               </w:rPr>
+              <w:t xml:space="preserve">FLEDLGING </w:t>
+            </w:r>
+            <w:r>
+              <w:rPr>
+                <w:rFonts w:ascii="Montserrat" w:eastAsia="Times New Roman" w:hAnsi="Montserrat" w:cs="Arial"/>
+                <w:b/>
+                <w:bCs/>
+                <w:color w:val="354A5F"/>
+                <w:sz w:val="18"/>
+                <w:szCs w:val="18"/>
+              </w:rPr>
               <w:t>SOFTWARE ENGINEER IN ST. LOUIS, MO</w:t>
             </w:r>
           </w:p>
@@ -178,7 +189,7 @@
       </w:tr>
       <w:tr>
         <w:trPr>
-          <w:trHeight w:val="237"/>
+          <w:trHeight w:val="212"/>
         </w:trPr>
         <w:tc>
           <w:tcPr>
@@ -224,25 +235,7 @@
                 <w:sz w:val="18"/>
                 <w:szCs w:val="18"/>
               </w:rPr>
-              <w:t xml:space="preserve"> </w:t>
-            </w:r>
-            <w:r>
-              <w:rPr>
-                <w:rFonts w:ascii="Montserrat" w:hAnsi="Montserrat"/>
-                <w:color w:val="5C94CE"/>
-                <w:sz w:val="18"/>
-                <w:szCs w:val="18"/>
-              </w:rPr>
-              <w:t>314-387-7512 |</w:t>
-            </w:r>
-            <w:r>
-              <w:rPr>
-                <w:rFonts w:ascii="Montserrat" w:hAnsi="Montserrat"/>
-                <w:color w:val="5C94CE"/>
-                <w:sz w:val="18"/>
-                <w:szCs w:val="18"/>
-              </w:rPr>
-              <w:t xml:space="preserve"> </w:t>
+              <w:t xml:space="preserve"> 314-387-7512 | </w:t>
             </w:r>
             <w:r>
               <w:rPr>
@@ -389,7 +382,7 @@
       </w:tr>
       <w:tr>
         <w:trPr>
-          <w:trHeight w:val="378"/>
+          <w:trHeight w:val="339"/>
         </w:trPr>
         <w:tc>
           <w:tcPr>
@@ -425,14 +418,25 @@
                 <w:sz w:val="18"/>
                 <w:szCs w:val="18"/>
               </w:rPr>
-              <w:t>Articulate, motivated, and looking to be challenged; I am continuously working to gain a role in the fast paced, ever changing environment of the software development field.</w:t>
+              <w:t>Articulate, motivated, and looking to be challenged; I am continu</w:t>
+            </w:r>
+            <w:bookmarkStart w:id="0" w:name="_GoBack"/>
+            <w:bookmarkEnd w:id="0"/>
+            <w:r>
+              <w:rPr>
+                <w:rFonts w:ascii="Montserrat" w:eastAsia="Times New Roman" w:hAnsi="Montserrat" w:cs="Arial"/>
+                <w:color w:val="354A5F"/>
+                <w:sz w:val="18"/>
+                <w:szCs w:val="18"/>
+              </w:rPr>
+              <w:t>ously working to gain a role in the fast paced, ever changing environment of the software development field.</w:t>
             </w:r>
           </w:p>
         </w:tc>
       </w:tr>
       <w:tr>
         <w:trPr>
-          <w:trHeight w:val="833"/>
+          <w:trHeight w:val="750"/>
         </w:trPr>
         <w:tc>
           <w:tcPr>
@@ -487,18 +491,7 @@
                 <w:sz w:val="18"/>
                 <w:szCs w:val="18"/>
               </w:rPr>
-              <w:t xml:space="preserve">   </w:t>
-            </w:r>
-            <w:r>
-              <w:rPr>
-                <w:rFonts w:ascii="Montserrat" w:eastAsia="Times New Roman" w:hAnsi="Montserrat" w:cs="Arial"/>
-                <w:b/>
-                <w:bCs/>
-                <w:color w:val="5C94CE"/>
-                <w:sz w:val="18"/>
-                <w:szCs w:val="18"/>
-              </w:rPr>
-              <w:t>• Java</w:t>
+              <w:t xml:space="preserve">   • Java</w:t>
             </w:r>
           </w:p>
           <w:p>
@@ -551,7 +544,7 @@
         </w:tc>
         <w:tc>
           <w:tcPr>
-            <w:tcW w:w="1620" w:type="dxa"/>
+            <w:tcW w:w="1979" w:type="dxa"/>
             <w:tcBorders>
               <w:top w:val="single" w:sz="6" w:space="0" w:color="D9D9D9"/>
               <w:right w:val="single" w:sz="6" w:space="0" w:color="CCCCCC"/>
@@ -608,7 +601,7 @@
         </w:tc>
         <w:tc>
           <w:tcPr>
-            <w:tcW w:w="2011" w:type="dxa"/>
+            <w:tcW w:w="2379" w:type="dxa"/>
             <w:tcBorders>
               <w:top w:val="single" w:sz="6" w:space="0" w:color="D9D9D9"/>
               <w:left w:val="single" w:sz="6" w:space="0" w:color="CCCCCC"/>
@@ -713,7 +706,7 @@
         </w:tc>
         <w:tc>
           <w:tcPr>
-            <w:tcW w:w="1191" w:type="dxa"/>
+            <w:tcW w:w="1046" w:type="dxa"/>
             <w:tcBorders>
               <w:top w:val="single" w:sz="6" w:space="0" w:color="D9D9D9"/>
               <w:right w:val="single" w:sz="6" w:space="0" w:color="CCCCCC"/>
@@ -781,7 +774,7 @@
         </w:tc>
         <w:tc>
           <w:tcPr>
-            <w:tcW w:w="1935" w:type="dxa"/>
+            <w:tcW w:w="2031" w:type="dxa"/>
             <w:tcBorders>
               <w:top w:val="single" w:sz="6" w:space="0" w:color="D9D9D9"/>
               <w:left w:val="single" w:sz="6" w:space="0" w:color="CCCCCC"/>
@@ -885,7 +878,7 @@
         </w:tc>
         <w:tc>
           <w:tcPr>
-            <w:tcW w:w="2246" w:type="dxa"/>
+            <w:tcW w:w="1851" w:type="dxa"/>
             <w:tcBorders>
               <w:top w:val="single" w:sz="6" w:space="0" w:color="D9D9D9"/>
               <w:left w:val="single" w:sz="6" w:space="0" w:color="CCCCCC"/>
@@ -974,7 +967,6 @@
               </w:rPr>
               <w:t xml:space="preserve">• </w:t>
             </w:r>
-            <w:proofErr w:type="spellStart"/>
             <w:r>
               <w:rPr>
                 <w:rFonts w:ascii="Montserrat" w:eastAsia="Times New Roman" w:hAnsi="Montserrat" w:cs="Arial"/>
@@ -984,26 +976,14 @@
                 <w:sz w:val="18"/>
                 <w:szCs w:val="18"/>
               </w:rPr>
-              <w:t>SQLAlchemy</w:t>
-            </w:r>
-            <w:proofErr w:type="spellEnd"/>
-            <w:r>
-              <w:rPr>
-                <w:rFonts w:ascii="Montserrat" w:eastAsia="Times New Roman" w:hAnsi="Montserrat" w:cs="Arial"/>
-                <w:b/>
-                <w:bCs/>
-                <w:color w:val="5C94CE"/>
-                <w:sz w:val="18"/>
-                <w:szCs w:val="18"/>
-              </w:rPr>
-              <w:t> </w:t>
+              <w:t>Evernote</w:t>
             </w:r>
           </w:p>
         </w:tc>
       </w:tr>
       <w:tr>
         <w:trPr>
-          <w:trHeight w:val="158"/>
+          <w:trHeight w:val="141"/>
         </w:trPr>
         <w:tc>
           <w:tcPr>
@@ -1042,7 +1022,7 @@
       </w:tr>
       <w:tr>
         <w:trPr>
-          <w:trHeight w:val="412"/>
+          <w:trHeight w:val="370"/>
         </w:trPr>
         <w:tc>
           <w:tcPr>
@@ -1104,16 +1084,7 @@
                 <w:rFonts w:ascii="Montserrat" w:eastAsia="Times New Roman" w:hAnsi="Montserrat" w:cs="Arial"/>
                 <w:color w:val="354A5F"/>
               </w:rPr>
-              <w:t>Point of Sales Integration for Custom</w:t>
-            </w:r>
-            <w:bookmarkStart w:id="0" w:name="_GoBack"/>
-            <w:bookmarkEnd w:id="0"/>
-            <w:r>
-              <w:rPr>
-                <w:rFonts w:ascii="Montserrat" w:eastAsia="Times New Roman" w:hAnsi="Montserrat" w:cs="Arial"/>
-                <w:color w:val="354A5F"/>
-              </w:rPr>
-              <w:t>er Experience Application</w:t>
+              <w:t>Point of Sales Integration for Customer Experience Application</w:t>
             </w:r>
           </w:p>
           <w:p>
@@ -1212,6 +1183,32 @@
                 <w:ilvl w:val="0"/>
                 <w:numId w:val="2"/>
               </w:numPr>
+              <w:spacing w:after="0" w:line="240" w:lineRule="auto"/>
+              <w:ind w:right="300"/>
+              <w:textAlignment w:val="baseline"/>
+              <w:rPr>
+                <w:rFonts w:ascii="Montserrat" w:eastAsia="Times New Roman" w:hAnsi="Montserrat" w:cs="Arial"/>
+                <w:color w:val="354A5F"/>
+                <w:sz w:val="18"/>
+                <w:szCs w:val="18"/>
+              </w:rPr>
+            </w:pPr>
+            <w:r>
+              <w:rPr>
+                <w:rFonts w:ascii="Montserrat" w:eastAsia="Times New Roman" w:hAnsi="Montserrat" w:cs="Arial"/>
+                <w:color w:val="354A5F"/>
+                <w:sz w:val="18"/>
+                <w:szCs w:val="18"/>
+              </w:rPr>
+              <w:t>Developed API dataflow to save user and restaurant data within organized SQL structure.</w:t>
+            </w:r>
+          </w:p>
+          <w:p>
+            <w:pPr>
+              <w:numPr>
+                <w:ilvl w:val="0"/>
+                <w:numId w:val="2"/>
+              </w:numPr>
               <w:spacing w:after="120" w:line="240" w:lineRule="auto"/>
               <w:ind w:right="302"/>
               <w:textAlignment w:val="baseline"/>
@@ -1229,7 +1226,70 @@
                 <w:sz w:val="18"/>
                 <w:szCs w:val="18"/>
               </w:rPr>
-              <w:t>Developed API dataflow to save user and restaurant data within organized SQL structure.</w:t>
+              <w:t xml:space="preserve">Delved further into </w:t>
+            </w:r>
+            <w:r>
+              <w:rPr>
+                <w:rFonts w:ascii="Montserrat" w:eastAsia="Times New Roman" w:hAnsi="Montserrat" w:cs="Arial"/>
+                <w:color w:val="354A5F"/>
+                <w:sz w:val="18"/>
+                <w:szCs w:val="18"/>
+              </w:rPr>
+              <w:t xml:space="preserve">Gradle functionality and </w:t>
+            </w:r>
+            <w:r>
+              <w:rPr>
+                <w:rFonts w:ascii="Montserrat" w:eastAsia="Times New Roman" w:hAnsi="Montserrat" w:cs="Arial"/>
+                <w:color w:val="354A5F"/>
+                <w:sz w:val="18"/>
+                <w:szCs w:val="18"/>
+              </w:rPr>
+              <w:t>Spring’s MV</w:t>
+            </w:r>
+            <w:r>
+              <w:rPr>
+                <w:rFonts w:ascii="Montserrat" w:eastAsia="Times New Roman" w:hAnsi="Montserrat" w:cs="Arial"/>
+                <w:color w:val="354A5F"/>
+                <w:sz w:val="18"/>
+                <w:szCs w:val="18"/>
+              </w:rPr>
+              <w:t xml:space="preserve">C, </w:t>
+            </w:r>
+            <w:r>
+              <w:rPr>
+                <w:rFonts w:ascii="Montserrat" w:eastAsia="Times New Roman" w:hAnsi="Montserrat" w:cs="Arial"/>
+                <w:color w:val="354A5F"/>
+                <w:sz w:val="18"/>
+                <w:szCs w:val="18"/>
+              </w:rPr>
+              <w:t xml:space="preserve">Security, </w:t>
+            </w:r>
+            <w:r>
+              <w:rPr>
+                <w:rFonts w:ascii="Montserrat" w:eastAsia="Times New Roman" w:hAnsi="Montserrat" w:cs="Arial"/>
+                <w:color w:val="354A5F"/>
+                <w:sz w:val="18"/>
+                <w:szCs w:val="18"/>
+              </w:rPr>
+              <w:t xml:space="preserve">and </w:t>
+            </w:r>
+            <w:r>
+              <w:rPr>
+                <w:rFonts w:ascii="Montserrat" w:eastAsia="Times New Roman" w:hAnsi="Montserrat" w:cs="Arial"/>
+                <w:color w:val="354A5F"/>
+                <w:sz w:val="18"/>
+                <w:szCs w:val="18"/>
+              </w:rPr>
+              <w:t>Data JPA</w:t>
+            </w:r>
+            <w:r>
+              <w:rPr>
+                <w:rFonts w:ascii="Montserrat" w:eastAsia="Times New Roman" w:hAnsi="Montserrat" w:cs="Arial"/>
+                <w:color w:val="354A5F"/>
+                <w:sz w:val="18"/>
+                <w:szCs w:val="18"/>
+              </w:rPr>
+              <w:t xml:space="preserve"> within Boot.</w:t>
             </w:r>
           </w:p>
           <w:p>
@@ -1268,14 +1328,7 @@
                 <w:rFonts w:ascii="Montserrat" w:eastAsia="Times New Roman" w:hAnsi="Montserrat" w:cs="Arial"/>
                 <w:color w:val="354A5F"/>
               </w:rPr>
-              <w:t xml:space="preserve">— </w:t>
-            </w:r>
-            <w:r>
-              <w:rPr>
-                <w:rFonts w:ascii="Montserrat" w:eastAsia="Times New Roman" w:hAnsi="Montserrat" w:cs="Arial"/>
-                <w:color w:val="354A5F"/>
-              </w:rPr>
-              <w:t>Cheese Choices Creator</w:t>
+              <w:t>— Cheese Choices Creator</w:t>
             </w:r>
           </w:p>
           <w:p>
@@ -1472,7 +1525,7 @@
       </w:tr>
       <w:tr>
         <w:trPr>
-          <w:trHeight w:val="308"/>
+          <w:trHeight w:val="276"/>
         </w:trPr>
         <w:tc>
           <w:tcPr>
@@ -1511,7 +1564,7 @@
       </w:tr>
       <w:tr>
         <w:trPr>
-          <w:trHeight w:val="412"/>
+          <w:trHeight w:val="370"/>
         </w:trPr>
         <w:tc>
           <w:tcPr>
@@ -1973,7 +2026,7 @@
       </w:tr>
       <w:tr>
         <w:trPr>
-          <w:trHeight w:val="412"/>
+          <w:trHeight w:val="242"/>
         </w:trPr>
         <w:tc>
           <w:tcPr>
@@ -2012,7 +2065,7 @@
       </w:tr>
       <w:tr>
         <w:trPr>
-          <w:trHeight w:val="412"/>
+          <w:trHeight w:val="370"/>
         </w:trPr>
         <w:tc>
           <w:tcPr>
@@ -2123,14 +2176,7 @@
                 <w:rFonts w:ascii="Montserrat" w:eastAsia="Times New Roman" w:hAnsi="Montserrat" w:cs="Arial"/>
                 <w:color w:val="354A5F"/>
               </w:rPr>
-              <w:t>UMSL/Purdue</w:t>
-            </w:r>
-            <w:r>
-              <w:rPr>
-                <w:rFonts w:ascii="Montserrat" w:eastAsia="Times New Roman" w:hAnsi="Montserrat" w:cs="Arial"/>
-                <w:color w:val="354A5F"/>
-              </w:rPr>
-              <w:t xml:space="preserve">/Augusta State University, </w:t>
+              <w:t xml:space="preserve">UMSL/Purdue/Augusta State University, </w:t>
             </w:r>
             <w:r>
               <w:rPr>
@@ -2139,8 +2185,9 @@
                 <w:sz w:val="16"/>
                 <w:szCs w:val="16"/>
               </w:rPr>
-              <w:t>MO</w:t>
-            </w:r>
+              <w:t>MO/ IN/</w:t>
+            </w:r>
+            <w:proofErr w:type="gramStart"/>
             <w:r>
               <w:rPr>
                 <w:rFonts w:ascii="Montserrat" w:eastAsia="Times New Roman" w:hAnsi="Montserrat" w:cs="Arial"/>
@@ -2148,8 +2195,9 @@
                 <w:sz w:val="16"/>
                 <w:szCs w:val="16"/>
               </w:rPr>
-              <w:t>/</w:t>
-            </w:r>
+              <w:t xml:space="preserve">GA,   </w:t>
+            </w:r>
+            <w:proofErr w:type="gramEnd"/>
             <w:r>
               <w:rPr>
                 <w:rFonts w:ascii="Montserrat" w:eastAsia="Times New Roman" w:hAnsi="Montserrat" w:cs="Arial"/>
@@ -2157,45 +2205,7 @@
                 <w:sz w:val="16"/>
                 <w:szCs w:val="16"/>
               </w:rPr>
-              <w:t xml:space="preserve"> IN</w:t>
-            </w:r>
-            <w:r>
-              <w:rPr>
-                <w:rFonts w:ascii="Montserrat" w:eastAsia="Times New Roman" w:hAnsi="Montserrat" w:cs="Arial"/>
-                <w:color w:val="354A5F"/>
-                <w:sz w:val="16"/>
-                <w:szCs w:val="16"/>
-              </w:rPr>
-              <w:t>/</w:t>
-            </w:r>
-            <w:proofErr w:type="gramStart"/>
-            <w:r>
-              <w:rPr>
-                <w:rFonts w:ascii="Montserrat" w:eastAsia="Times New Roman" w:hAnsi="Montserrat" w:cs="Arial"/>
-                <w:color w:val="354A5F"/>
-                <w:sz w:val="16"/>
-                <w:szCs w:val="16"/>
-              </w:rPr>
-              <w:t xml:space="preserve">GA,   </w:t>
-            </w:r>
-            <w:proofErr w:type="gramEnd"/>
-            <w:r>
-              <w:rPr>
-                <w:rFonts w:ascii="Montserrat" w:eastAsia="Times New Roman" w:hAnsi="Montserrat" w:cs="Arial"/>
-                <w:color w:val="354A5F"/>
-                <w:sz w:val="16"/>
-                <w:szCs w:val="16"/>
-              </w:rPr>
-              <w:t>2009</w:t>
-            </w:r>
-            <w:r>
-              <w:rPr>
-                <w:rFonts w:ascii="Montserrat" w:eastAsia="Times New Roman" w:hAnsi="Montserrat" w:cs="Arial"/>
-                <w:color w:val="354A5F"/>
-                <w:sz w:val="16"/>
-                <w:szCs w:val="16"/>
-              </w:rPr>
-              <w:t>–2012</w:t>
+              <w:t>2009–2012</w:t>
             </w:r>
           </w:p>
           <w:p>
@@ -2261,7 +2271,7 @@
       </w:pPr>
     </w:p>
     <w:sectPr>
-      <w:pgSz w:w="12240" w:h="15840"/>
+      <w:pgSz w:w="12240" w:h="15840" w:code="1"/>
       <w:pgMar w:top="936" w:right="936" w:bottom="936" w:left="936" w:header="720" w:footer="720" w:gutter="0"/>
       <w:cols w:space="720"/>
       <w:docGrid w:linePitch="360"/>
@@ -3218,7 +3228,7 @@
       </w:pPr>
     </w:pPrDefault>
   </w:docDefaults>
-  <w:latentStyles w:defLockedState="0" w:defUIPriority="99" w:defSemiHidden="0" w:defUnhideWhenUsed="0" w:defQFormat="0" w:count="376">
+  <w:latentStyles w:defLockedState="0" w:defUIPriority="99" w:defSemiHidden="0" w:defUnhideWhenUsed="0" w:defQFormat="0" w:count="377">
     <w:lsdException w:name="Normal" w:uiPriority="0" w:qFormat="1"/>
     <w:lsdException w:name="heading 1" w:uiPriority="9" w:qFormat="1"/>
     <w:lsdException w:name="heading 2" w:semiHidden="1" w:uiPriority="9" w:unhideWhenUsed="1" w:qFormat="1"/>
@@ -3324,7 +3334,6 @@
     <w:lsdException w:name="HTML Sample" w:semiHidden="1" w:unhideWhenUsed="1"/>
     <w:lsdException w:name="HTML Typewriter" w:semiHidden="1" w:unhideWhenUsed="1"/>
     <w:lsdException w:name="HTML Variable" w:semiHidden="1" w:unhideWhenUsed="1"/>
-    <w:lsdException w:name="Normal Table" w:semiHidden="1" w:unhideWhenUsed="1"/>
     <w:lsdException w:name="annotation subject" w:semiHidden="1" w:unhideWhenUsed="1"/>
     <w:lsdException w:name="No List" w:semiHidden="1" w:unhideWhenUsed="1"/>
     <w:lsdException w:name="Outline List 1" w:semiHidden="1" w:unhideWhenUsed="1"/>
@@ -3371,10 +3380,8 @@
     <w:lsdException w:name="Table Subtle 2" w:semiHidden="1" w:unhideWhenUsed="1"/>
     <w:lsdException w:name="Table Web 1" w:semiHidden="1" w:unhideWhenUsed="1"/>
     <w:lsdException w:name="Table Web 2" w:semiHidden="1" w:unhideWhenUsed="1"/>
-    <w:lsdException w:name="Table Web 3" w:semiHidden="1" w:unhideWhenUsed="1"/>
     <w:lsdException w:name="Balloon Text" w:semiHidden="1" w:unhideWhenUsed="1"/>
     <w:lsdException w:name="Table Grid" w:uiPriority="59"/>
-    <w:lsdException w:name="Table Theme" w:semiHidden="1" w:unhideWhenUsed="1"/>
     <w:lsdException w:name="Placeholder Text" w:semiHidden="1"/>
     <w:lsdException w:name="No Spacing" w:uiPriority="1" w:qFormat="1"/>
     <w:lsdException w:name="Light Shading" w:uiPriority="60"/>
@@ -3595,6 +3602,7 @@
     <w:lsdException w:name="Hashtag" w:semiHidden="1" w:unhideWhenUsed="1"/>
     <w:lsdException w:name="Unresolved Mention" w:semiHidden="1" w:unhideWhenUsed="1"/>
     <w:lsdException w:name="Smart Link" w:semiHidden="1" w:unhideWhenUsed="1"/>
+    <w:lsdException w:name="Smart Link Error" w:semiHidden="1" w:unhideWhenUsed="1"/>
   </w:latentStyles>
   <w:style w:type="paragraph" w:default="1" w:styleId="Normal">
     <w:name w:val="Normal"/>
@@ -4061,7 +4069,7 @@
 </file>
 
 <file path=customXml/itemProps1.xml><?xml version="1.0" encoding="utf-8"?>
-<ds:datastoreItem xmlns:ds="http://schemas.openxmlformats.org/officeDocument/2006/customXml" ds:itemID="{40808C58-EFC9-4180-A171-A21CECDF79C1}">
+<ds:datastoreItem xmlns:ds="http://schemas.openxmlformats.org/officeDocument/2006/customXml" ds:itemID="{B09EAB1F-0BEB-4530-ADB3-FDFB5D112513}">
   <ds:schemaRefs>
     <ds:schemaRef ds:uri="http://schemas.openxmlformats.org/officeDocument/2006/bibliography"/>
   </ds:schemaRefs>

</xml_diff>